<commit_message>
aggiustamento delle immagini e alcune modifiche
</commit_message>
<xml_diff>
--- a/Documentazione/sw design.docx
+++ b/Documentazione/sw design.docx
@@ -35,211 +35,6 @@
         <w:t>.</w:t>
       </w:r>
     </w:p>
-    <w:p>
-      <w:r>
-        <w:rPr>
-          <w:b/>
-          <w:bCs/>
-          <w:noProof/>
-        </w:rPr>
-        <w:drawing>
-          <wp:anchor distT="0" distB="0" distL="114300" distR="114300" simplePos="0" relativeHeight="251648512" behindDoc="1" locked="0" layoutInCell="1" allowOverlap="1" wp14:anchorId="05B4CFC0" wp14:editId="6026A12B">
-            <wp:simplePos x="0" y="0"/>
-            <wp:positionH relativeFrom="column">
-              <wp:posOffset>80010</wp:posOffset>
-            </wp:positionH>
-            <wp:positionV relativeFrom="paragraph">
-              <wp:posOffset>231140</wp:posOffset>
-            </wp:positionV>
-            <wp:extent cx="6096000" cy="1666875"/>
-            <wp:effectExtent l="0" t="0" r="0" b="9525"/>
-            <wp:wrapTight wrapText="bothSides">
-              <wp:wrapPolygon edited="0">
-                <wp:start x="0" y="0"/>
-                <wp:lineTo x="0" y="21477"/>
-                <wp:lineTo x="21533" y="21477"/>
-                <wp:lineTo x="21533" y="0"/>
-                <wp:lineTo x="0" y="0"/>
-              </wp:wrapPolygon>
-            </wp:wrapTight>
-            <wp:docPr id="628663693" name="Immagine 1"/>
-            <wp:cNvGraphicFramePr>
-              <a:graphicFrameLocks xmlns:a="http://schemas.openxmlformats.org/drawingml/2006/main" noChangeAspect="1"/>
-            </wp:cNvGraphicFramePr>
-            <a:graphic xmlns:a="http://schemas.openxmlformats.org/drawingml/2006/main">
-              <a:graphicData uri="http://schemas.openxmlformats.org/drawingml/2006/picture">
-                <pic:pic xmlns:pic="http://schemas.openxmlformats.org/drawingml/2006/picture">
-                  <pic:nvPicPr>
-                    <pic:cNvPr id="0" name="Picture 1"/>
-                    <pic:cNvPicPr>
-                      <a:picLocks noChangeAspect="1" noChangeArrowheads="1"/>
-                    </pic:cNvPicPr>
-                  </pic:nvPicPr>
-                  <pic:blipFill>
-                    <a:blip r:embed="rId5">
-                      <a:extLst>
-                        <a:ext uri="{28A0092B-C50C-407E-A947-70E740481C1C}">
-                          <a14:useLocalDpi xmlns:a14="http://schemas.microsoft.com/office/drawing/2010/main" val="0"/>
-                        </a:ext>
-                      </a:extLst>
-                    </a:blip>
-                    <a:srcRect/>
-                    <a:stretch>
-                      <a:fillRect/>
-                    </a:stretch>
-                  </pic:blipFill>
-                  <pic:spPr bwMode="auto">
-                    <a:xfrm>
-                      <a:off x="0" y="0"/>
-                      <a:ext cx="6096000" cy="1666875"/>
-                    </a:xfrm>
-                    <a:prstGeom prst="rect">
-                      <a:avLst/>
-                    </a:prstGeom>
-                    <a:noFill/>
-                    <a:ln>
-                      <a:noFill/>
-                    </a:ln>
-                  </pic:spPr>
-                </pic:pic>
-              </a:graphicData>
-            </a:graphic>
-          </wp:anchor>
-        </w:drawing>
-      </w:r>
-      <w:r>
-        <w:rPr>
-          <w:b/>
-          <w:bCs/>
-        </w:rPr>
-        <w:t>Architettura del sistema</w:t>
-      </w:r>
-      <w:r>
-        <w:t>:</w:t>
-      </w:r>
-    </w:p>
-    <w:p>
-      <w:r>
-        <w:t xml:space="preserve">Il sistema segue un’architettura a strati per </w:t>
-      </w:r>
-      <w:r>
-        <w:t>separare</w:t>
-      </w:r>
-      <w:r>
-        <w:t xml:space="preserve"> le responsabilità e facilitare la manutenzione:</w:t>
-      </w:r>
-    </w:p>
-    <w:p>
-      <w:pPr>
-        <w:pStyle w:val="Paragrafoelenco"/>
-        <w:numPr>
-          <w:ilvl w:val="0"/>
-          <w:numId w:val="1"/>
-        </w:numPr>
-      </w:pPr>
-      <w:r>
-        <w:rPr>
-          <w:b/>
-          <w:bCs/>
-        </w:rPr>
-        <w:t>Client Layer</w:t>
-      </w:r>
-      <w:r>
-        <w:t xml:space="preserve">: </w:t>
-      </w:r>
-      <w:r>
-        <w:t xml:space="preserve">gestisce il rendering grafico tramite il motore </w:t>
-      </w:r>
-      <w:proofErr w:type="spellStart"/>
-      <w:r>
-        <w:t>JavaFXGL</w:t>
-      </w:r>
-      <w:proofErr w:type="spellEnd"/>
-      <w:r>
-        <w:t xml:space="preserve"> e cattura </w:t>
-      </w:r>
-      <w:r>
-        <w:t xml:space="preserve">il click </w:t>
-      </w:r>
-      <w:r>
-        <w:t>dell’utente.</w:t>
-      </w:r>
-    </w:p>
-    <w:p>
-      <w:pPr>
-        <w:pStyle w:val="Paragrafoelenco"/>
-        <w:numPr>
-          <w:ilvl w:val="0"/>
-          <w:numId w:val="1"/>
-        </w:numPr>
-      </w:pPr>
-      <w:r>
-        <w:rPr>
-          <w:b/>
-          <w:bCs/>
-        </w:rPr>
-        <w:t>Core Logic Layer</w:t>
-      </w:r>
-      <w:r>
-        <w:t>: Contiene il cuore del gioco che coordina le regole e gli effetti;</w:t>
-      </w:r>
-    </w:p>
-    <w:p>
-      <w:pPr>
-        <w:pStyle w:val="Paragrafoelenco"/>
-        <w:numPr>
-          <w:ilvl w:val="0"/>
-          <w:numId w:val="1"/>
-        </w:numPr>
-      </w:pPr>
-      <w:r>
-        <w:rPr>
-          <w:b/>
-          <w:bCs/>
-        </w:rPr>
-        <w:t xml:space="preserve">Data access </w:t>
-      </w:r>
-      <w:proofErr w:type="spellStart"/>
-      <w:r>
-        <w:rPr>
-          <w:b/>
-          <w:bCs/>
-        </w:rPr>
-        <w:t>layer</w:t>
-      </w:r>
-      <w:proofErr w:type="spellEnd"/>
-      <w:r>
-        <w:t xml:space="preserve">: Utilizza il pattern </w:t>
-      </w:r>
-      <w:proofErr w:type="spellStart"/>
-      <w:r>
-        <w:t>Factory</w:t>
-      </w:r>
-      <w:proofErr w:type="spellEnd"/>
-      <w:r>
-        <w:t xml:space="preserve"> per caricare i dati di gioco da file JSON tramite la libreria GSON.</w:t>
-      </w:r>
-    </w:p>
-    <w:p>
-      <w:pPr>
-        <w:pStyle w:val="Paragrafoelenco"/>
-        <w:numPr>
-          <w:ilvl w:val="0"/>
-          <w:numId w:val="1"/>
-        </w:numPr>
-      </w:pPr>
-      <w:r>
-        <w:rPr>
-          <w:b/>
-          <w:bCs/>
-        </w:rPr>
-        <w:t>File System</w:t>
-      </w:r>
-      <w:r>
-        <w:t>: Archivia i dati persistenti relativi a carte, eroi e salvataggi del gioco.</w:t>
-      </w:r>
-    </w:p>
-    <w:p/>
     <w:p>
       <w:pPr>
         <w:rPr>
@@ -305,7 +100,7 @@
                     </pic:cNvPicPr>
                   </pic:nvPicPr>
                   <pic:blipFill>
-                    <a:blip r:embed="rId6">
+                    <a:blip r:embed="rId5">
                       <a:extLst>
                         <a:ext uri="{28A0092B-C50C-407E-A947-70E740481C1C}">
                           <a14:useLocalDpi xmlns:a14="http://schemas.microsoft.com/office/drawing/2010/main" val="0"/>
@@ -428,7 +223,6 @@
           <w:b/>
           <w:bCs/>
         </w:rPr>
-        <w:lastRenderedPageBreak/>
         <w:t>Carte</w:t>
       </w:r>
       <w:r>
@@ -448,14 +242,7 @@
           <w:b/>
           <w:bCs/>
         </w:rPr>
-        <w:t>E</w:t>
-      </w:r>
-      <w:r>
-        <w:rPr>
-          <w:b/>
-          <w:bCs/>
-        </w:rPr>
-        <w:t>ffetto / Effetto Trigger</w:t>
+        <w:t>Effetto / Effetto Trigger</w:t>
       </w:r>
       <w:r>
         <w:t>: Moduli responsabili della risoluzione logica delle azioni dell</w:t>
@@ -576,14 +363,7 @@
           <w:b/>
           <w:bCs/>
         </w:rPr>
-        <w:t xml:space="preserve">Gioca </w:t>
-      </w:r>
-      <w:r>
-        <w:rPr>
-          <w:b/>
-          <w:bCs/>
-        </w:rPr>
-        <w:t>carta</w:t>
+        <w:t>Gioca carta</w:t>
       </w:r>
       <w:r>
         <w:t>: L'applicazione delega l'azione al Giocatore.</w:t>
@@ -627,14 +407,7 @@
           <w:b/>
           <w:bCs/>
         </w:rPr>
-        <w:t xml:space="preserve">Applica </w:t>
-      </w:r>
-      <w:r>
-        <w:rPr>
-          <w:b/>
-          <w:bCs/>
-        </w:rPr>
-        <w:t>effetto</w:t>
+        <w:t>Applica effetto</w:t>
       </w:r>
       <w:r>
         <w:t>: Il Giocatore invoca la logica interna dell'oggetto Carte per attivare i suoi poteri.</w:t>
@@ -691,14 +464,7 @@
           <w:b/>
           <w:bCs/>
         </w:rPr>
-        <w:t xml:space="preserve">Ruolo </w:t>
-      </w:r>
-      <w:r>
-        <w:rPr>
-          <w:b/>
-          <w:bCs/>
-        </w:rPr>
-        <w:t>Attivo</w:t>
+        <w:t>Ruolo Attivo</w:t>
       </w:r>
       <w:r>
         <w:t>: Il modulo di esecuzione può attivare un Effetto Trigger specifico basato sulla situazione di gioco.</w:t>
@@ -717,14 +483,7 @@
           <w:b/>
           <w:bCs/>
         </w:rPr>
-        <w:t xml:space="preserve">Modifica </w:t>
-      </w:r>
-      <w:r>
-        <w:rPr>
-          <w:b/>
-          <w:bCs/>
-        </w:rPr>
-        <w:t>Stato</w:t>
+        <w:t>Modifica Stato</w:t>
       </w:r>
       <w:r>
         <w:t>: Una volta calcolato l'effetto, il risultato viene rimandato al Giocatore per aggiornare le sue statistiche (es. guadagno di attacco, monete o salute).</w:t>
@@ -803,7 +562,7 @@
                     </pic:cNvPicPr>
                   </pic:nvPicPr>
                   <pic:blipFill>
-                    <a:blip r:embed="rId7" cstate="print">
+                    <a:blip r:embed="rId6" cstate="print">
                       <a:extLst>
                         <a:ext uri="{28A0092B-C50C-407E-A947-70E740481C1C}">
                           <a14:useLocalDpi xmlns:a14="http://schemas.microsoft.com/office/drawing/2010/main" val="0"/>
@@ -1003,7 +762,6 @@
           <w:b/>
           <w:bCs/>
         </w:rPr>
-        <w:lastRenderedPageBreak/>
         <w:t>-</w:t>
       </w:r>
       <w:r>
@@ -1200,135 +958,6 @@
     <w:p/>
     <w:p/>
     <w:p/>
-    <w:p/>
-    <w:p>
-      <w:pPr>
-        <w:rPr>
-          <w:b/>
-          <w:bCs/>
-        </w:rPr>
-      </w:pPr>
-    </w:p>
-    <w:p>
-      <w:pPr>
-        <w:rPr>
-          <w:b/>
-          <w:bCs/>
-        </w:rPr>
-      </w:pPr>
-    </w:p>
-    <w:p>
-      <w:pPr>
-        <w:rPr>
-          <w:b/>
-          <w:bCs/>
-        </w:rPr>
-      </w:pPr>
-    </w:p>
-    <w:p>
-      <w:pPr>
-        <w:rPr>
-          <w:b/>
-          <w:bCs/>
-        </w:rPr>
-      </w:pPr>
-    </w:p>
-    <w:p>
-      <w:pPr>
-        <w:rPr>
-          <w:b/>
-          <w:bCs/>
-        </w:rPr>
-      </w:pPr>
-    </w:p>
-    <w:p>
-      <w:pPr>
-        <w:rPr>
-          <w:b/>
-          <w:bCs/>
-        </w:rPr>
-      </w:pPr>
-    </w:p>
-    <w:p>
-      <w:pPr>
-        <w:rPr>
-          <w:b/>
-          <w:bCs/>
-        </w:rPr>
-      </w:pPr>
-    </w:p>
-    <w:p>
-      <w:pPr>
-        <w:rPr>
-          <w:b/>
-          <w:bCs/>
-        </w:rPr>
-      </w:pPr>
-    </w:p>
-    <w:p>
-      <w:pPr>
-        <w:rPr>
-          <w:b/>
-          <w:bCs/>
-        </w:rPr>
-      </w:pPr>
-    </w:p>
-    <w:p>
-      <w:pPr>
-        <w:rPr>
-          <w:b/>
-          <w:bCs/>
-        </w:rPr>
-      </w:pPr>
-    </w:p>
-    <w:p>
-      <w:pPr>
-        <w:rPr>
-          <w:b/>
-          <w:bCs/>
-        </w:rPr>
-      </w:pPr>
-    </w:p>
-    <w:p>
-      <w:pPr>
-        <w:rPr>
-          <w:b/>
-          <w:bCs/>
-        </w:rPr>
-      </w:pPr>
-    </w:p>
-    <w:p>
-      <w:pPr>
-        <w:rPr>
-          <w:b/>
-          <w:bCs/>
-        </w:rPr>
-      </w:pPr>
-    </w:p>
-    <w:p>
-      <w:pPr>
-        <w:rPr>
-          <w:b/>
-          <w:bCs/>
-        </w:rPr>
-      </w:pPr>
-    </w:p>
-    <w:p>
-      <w:pPr>
-        <w:rPr>
-          <w:b/>
-          <w:bCs/>
-        </w:rPr>
-      </w:pPr>
-    </w:p>
-    <w:p>
-      <w:pPr>
-        <w:rPr>
-          <w:b/>
-          <w:bCs/>
-        </w:rPr>
-      </w:pPr>
-    </w:p>
     <w:p>
       <w:pPr>
         <w:rPr>
@@ -1405,7 +1034,7 @@
                     </pic:cNvPicPr>
                   </pic:nvPicPr>
                   <pic:blipFill>
-                    <a:blip r:embed="rId8" cstate="print">
+                    <a:blip r:embed="rId7" cstate="print">
                       <a:extLst>
                         <a:ext uri="{28A0092B-C50C-407E-A947-70E740481C1C}">
                           <a14:useLocalDpi xmlns:a14="http://schemas.microsoft.com/office/drawing/2010/main" val="0"/>
@@ -1880,7 +1509,7 @@
                     </pic:cNvPicPr>
                   </pic:nvPicPr>
                   <pic:blipFill>
-                    <a:blip r:embed="rId9">
+                    <a:blip r:embed="rId8">
                       <a:extLst>
                         <a:ext uri="{28A0092B-C50C-407E-A947-70E740481C1C}">
                           <a14:useLocalDpi xmlns:a14="http://schemas.microsoft.com/office/drawing/2010/main" val="0"/>
@@ -1953,10 +1582,7 @@
         <w:t>Attori e Oggetti Coinvolti</w:t>
       </w:r>
       <w:r>
-        <w:t xml:space="preserve">: </w:t>
-      </w:r>
-      <w:r>
-        <w:t>Il diagramma mette in relazione le diverse componenti del sistema:</w:t>
+        <w:t>: Il diagramma mette in relazione le diverse componenti del sistema:</w:t>
       </w:r>
     </w:p>
     <w:p>
@@ -2393,7 +2019,7 @@
                     </pic:cNvPicPr>
                   </pic:nvPicPr>
                   <pic:blipFill>
-                    <a:blip r:embed="rId10" cstate="print">
+                    <a:blip r:embed="rId9" cstate="print">
                       <a:extLst>
                         <a:ext uri="{28A0092B-C50C-407E-A947-70E740481C1C}">
                           <a14:useLocalDpi xmlns:a14="http://schemas.microsoft.com/office/drawing/2010/main" val="0"/>
@@ -2769,13 +2395,13 @@
           <w:noProof/>
         </w:rPr>
         <w:drawing>
-          <wp:anchor distT="0" distB="0" distL="114300" distR="114300" simplePos="0" relativeHeight="251666944" behindDoc="1" locked="0" layoutInCell="1" allowOverlap="1" wp14:anchorId="098E3241" wp14:editId="6C4E396C">
+          <wp:anchor distT="0" distB="0" distL="114300" distR="114300" simplePos="0" relativeHeight="251666944" behindDoc="1" locked="0" layoutInCell="1" allowOverlap="1" wp14:anchorId="098E3241" wp14:editId="390B102B">
             <wp:simplePos x="0" y="0"/>
             <wp:positionH relativeFrom="column">
-              <wp:posOffset>318135</wp:posOffset>
+              <wp:posOffset>51435</wp:posOffset>
             </wp:positionH>
             <wp:positionV relativeFrom="paragraph">
-              <wp:posOffset>9525</wp:posOffset>
+              <wp:posOffset>257175</wp:posOffset>
             </wp:positionV>
             <wp:extent cx="3543935" cy="4991100"/>
             <wp:effectExtent l="0" t="0" r="0" b="0"/>
@@ -2802,7 +2428,7 @@
                     </pic:cNvPicPr>
                   </pic:nvPicPr>
                   <pic:blipFill>
-                    <a:blip r:embed="rId11" cstate="print">
+                    <a:blip r:embed="rId10" cstate="print">
                       <a:extLst>
                         <a:ext uri="{28A0092B-C50C-407E-A947-70E740481C1C}">
                           <a14:useLocalDpi xmlns:a14="http://schemas.microsoft.com/office/drawing/2010/main" val="0"/>
@@ -6440,6 +6066,7 @@
   <w:style w:type="character" w:default="1" w:styleId="Carpredefinitoparagrafo">
     <w:name w:val="Default Paragraph Font"/>
     <w:uiPriority w:val="1"/>
+    <w:semiHidden/>
     <w:unhideWhenUsed/>
   </w:style>
   <w:style w:type="table" w:default="1" w:styleId="Tabellanormale">

</xml_diff>